<commit_message>
Codigo hasta consigna 4
Hay que pulirlo, tiene algunos errores
</commit_message>
<xml_diff>
--- a/TP 2/Program_TP2_Grupo2.docx
+++ b/TP 2/Program_TP2_Grupo2.docx
@@ -150,25 +150,140 @@
     </w:p>
     <w:p>
       <w:r>
-        <w:t>Enlace al repositorio: https://github.com/alvarezmartin2411-debug/Big-DataUBA--Grupo-2/</w:t>
-      </w:r>
-      <w:proofErr w:type="spellStart"/>
-      <w:r>
-        <w:t>tree</w:t>
-      </w:r>
-      <w:proofErr w:type="spellEnd"/>
-      <w:r>
-        <w:t>/</w:t>
-      </w:r>
-      <w:proofErr w:type="spellStart"/>
-      <w:r>
-        <w:t>main</w:t>
-      </w:r>
-      <w:proofErr w:type="spellEnd"/>
-      <w:r>
-        <w:t xml:space="preserve"> INTRODUCCIÓN</w:t>
+        <w:t>Enlace al repositorio: https://github.com/alvarezmartin2411-debug/Big-DataUBA--Grupo-2/tree/main INTRODUCCIÓN</w:t>
       </w:r>
     </w:p>
+    <w:p/>
+    <w:p/>
+    <w:p/>
+    <w:p/>
+    <w:p/>
+    <w:p/>
+    <w:p/>
+    <w:p/>
+    <w:p/>
+    <w:p/>
+    <w:p/>
+    <w:p/>
+    <w:p/>
+    <w:p/>
+    <w:p/>
+    <w:p>
+      <w:pPr>
+        <w:rPr>
+          <w:b/>
+          <w:bCs/>
+        </w:rPr>
+      </w:pPr>
+      <w:r>
+        <w:rPr>
+          <w:b/>
+          <w:bCs/>
+        </w:rPr>
+        <w:lastRenderedPageBreak/>
+        <w:t>CONSIGNA 1</w:t>
+      </w:r>
+    </w:p>
+    <w:p>
+      <w:pPr>
+        <w:rPr>
+          <w:b/>
+          <w:bCs/>
+        </w:rPr>
+      </w:pPr>
+      <w:r>
+        <w:rPr>
+          <w:b/>
+          <w:bCs/>
+        </w:rPr>
+        <w:drawing>
+          <wp:inline distT="0" distB="0" distL="0" distR="0" wp14:anchorId="78B6ABEF" wp14:editId="714A876E">
+            <wp:extent cx="4829175" cy="4457700"/>
+            <wp:effectExtent l="0" t="0" r="9525" b="0"/>
+            <wp:docPr id="1034738350" name="Imagen 1" descr="Gráfico, Histograma&#10;&#10;El contenido generado por IA puede ser incorrecto."/>
+            <wp:cNvGraphicFramePr>
+              <a:graphicFrameLocks xmlns:a="http://schemas.openxmlformats.org/drawingml/2006/main" noChangeAspect="1"/>
+            </wp:cNvGraphicFramePr>
+            <a:graphic xmlns:a="http://schemas.openxmlformats.org/drawingml/2006/main">
+              <a:graphicData uri="http://schemas.openxmlformats.org/drawingml/2006/picture">
+                <pic:pic xmlns:pic="http://schemas.openxmlformats.org/drawingml/2006/picture">
+                  <pic:nvPicPr>
+                    <pic:cNvPr id="1034738350" name="Imagen 1" descr="Gráfico, Histograma&#10;&#10;El contenido generado por IA puede ser incorrecto."/>
+                    <pic:cNvPicPr/>
+                  </pic:nvPicPr>
+                  <pic:blipFill>
+                    <a:blip r:embed="rId5"/>
+                    <a:stretch>
+                      <a:fillRect/>
+                    </a:stretch>
+                  </pic:blipFill>
+                  <pic:spPr>
+                    <a:xfrm>
+                      <a:off x="0" y="0"/>
+                      <a:ext cx="4829175" cy="4457700"/>
+                    </a:xfrm>
+                    <a:prstGeom prst="rect">
+                      <a:avLst/>
+                    </a:prstGeom>
+                  </pic:spPr>
+                </pic:pic>
+              </a:graphicData>
+            </a:graphic>
+          </wp:inline>
+        </w:drawing>
+      </w:r>
+    </w:p>
+    <w:p>
+      <w:pPr>
+        <w:rPr>
+          <w:b/>
+          <w:bCs/>
+        </w:rPr>
+      </w:pPr>
+      <w:r>
+        <w:rPr>
+          <w:b/>
+          <w:bCs/>
+        </w:rPr>
+        <w:lastRenderedPageBreak/>
+        <w:drawing>
+          <wp:inline distT="0" distB="0" distL="0" distR="0" wp14:anchorId="0EFAB8D1" wp14:editId="25AD5F8F">
+            <wp:extent cx="3819525" cy="4476750"/>
+            <wp:effectExtent l="0" t="0" r="9525" b="0"/>
+            <wp:docPr id="661391996" name="Imagen 1" descr="Gráfico&#10;&#10;El contenido generado por IA puede ser incorrecto."/>
+            <wp:cNvGraphicFramePr>
+              <a:graphicFrameLocks xmlns:a="http://schemas.openxmlformats.org/drawingml/2006/main" noChangeAspect="1"/>
+            </wp:cNvGraphicFramePr>
+            <a:graphic xmlns:a="http://schemas.openxmlformats.org/drawingml/2006/main">
+              <a:graphicData uri="http://schemas.openxmlformats.org/drawingml/2006/picture">
+                <pic:pic xmlns:pic="http://schemas.openxmlformats.org/drawingml/2006/picture">
+                  <pic:nvPicPr>
+                    <pic:cNvPr id="661391996" name="Imagen 1" descr="Gráfico&#10;&#10;El contenido generado por IA puede ser incorrecto."/>
+                    <pic:cNvPicPr/>
+                  </pic:nvPicPr>
+                  <pic:blipFill>
+                    <a:blip r:embed="rId6"/>
+                    <a:stretch>
+                      <a:fillRect/>
+                    </a:stretch>
+                  </pic:blipFill>
+                  <pic:spPr>
+                    <a:xfrm>
+                      <a:off x="0" y="0"/>
+                      <a:ext cx="3819525" cy="4476750"/>
+                    </a:xfrm>
+                    <a:prstGeom prst="rect">
+                      <a:avLst/>
+                    </a:prstGeom>
+                  </pic:spPr>
+                </pic:pic>
+              </a:graphicData>
+            </a:graphic>
+          </wp:inline>
+        </w:drawing>
+      </w:r>
+    </w:p>
+    <w:p/>
     <w:sectPr>
       <w:pgSz w:w="11906" w:h="16838"/>
       <w:pgMar w:top="1440" w:right="1440" w:bottom="1440" w:left="1440" w:header="708" w:footer="708" w:gutter="0"/>
@@ -782,6 +897,7 @@
   <w:style w:type="character" w:default="1" w:styleId="Fuentedeprrafopredeter">
     <w:name w:val="Default Paragraph Font"/>
     <w:uiPriority w:val="1"/>
+    <w:semiHidden/>
     <w:unhideWhenUsed/>
   </w:style>
   <w:style w:type="table" w:default="1" w:styleId="Tablanormal">

</xml_diff>